<commit_message>
Final intergration of Wdt and Sleep (standby). Blink red led each sleep cycle. Disable purge mode selection (code is still there). Resolve warnings due to elevated compiler setting.
</commit_message>
<xml_diff>
--- a/FurnaceMonitoringAndFreezePrevention.docx
+++ b/FurnaceMonitoringAndFreezePrevention.docx
@@ -1765,6 +1765,20 @@
       <w:r>
         <w:t xml:space="preserve"> Probably not too hard.</w:t>
       </w:r>
+      <w:r>
+        <w:t xml:space="preserve"> Since I have no control over how long the user presses the button, </w:t>
+      </w:r>
+      <w:r>
+        <w:t xml:space="preserve">the interrupt is set active LOW, detached when the interrupt occurs, and re-attached after the </w:t>
+      </w:r>
+      <w:proofErr w:type="spellStart"/>
+      <w:r>
+        <w:t>debouncing</w:t>
+      </w:r>
+      <w:proofErr w:type="spellEnd"/>
+      <w:r>
+        <w:t xml:space="preserve"> and push duration detection. The IO controller interrupt is cleared by reading a particular register, so no problem. The processing for both is actually done in the main loop.</w:t>
+      </w:r>
     </w:p>
     <w:p>
       <w:r>
@@ -1786,6 +1800,7 @@
     </w:p>
     <w:p>
       <w:r>
+        <w:lastRenderedPageBreak/>
         <w:t>But that doesn’t address my time-based functions, such as anti-freeze which triggers based on elapsed time (and possibly no change to external stimulus, though in the conditions it is needed it is likely that they are changing). Which then requires that I track elapsed time.</w:t>
       </w:r>
     </w:p>
@@ -1796,29 +1811,203 @@
     </w:p>
     <w:p>
       <w:r>
+        <w:t xml:space="preserve">Elapsed time has to be </w:t>
+      </w:r>
+      <w:r>
+        <w:t>based on the RTC, not on the timers.</w:t>
+      </w:r>
+    </w:p>
+    <w:p>
+      <w:r>
+        <w:t>Really can’t use the watchdog as a watchdog. Doing so requires that something be waking up the device at a regular interval less than the watchdog timeout. I don’t have such a thing as my external events could be occurring on the range of minutes or hours (the hot water keeps it going in the off season). That I am using it now is because I was having trouble for a while, so maybe time to turn that back off.</w:t>
+      </w:r>
+    </w:p>
+    <w:p>
+      <w:r>
+        <w:t xml:space="preserve">While I like </w:t>
+      </w:r>
+      <w:proofErr w:type="spellStart"/>
+      <w:r>
+        <w:t>SimpleTimer</w:t>
+      </w:r>
+      <w:proofErr w:type="spellEnd"/>
+      <w:r>
+        <w:t xml:space="preserve"> for an event-driven system, it really falls down when the </w:t>
+      </w:r>
+      <w:proofErr w:type="spellStart"/>
+      <w:r>
+        <w:t>millis</w:t>
+      </w:r>
+      <w:proofErr w:type="spellEnd"/>
+      <w:r>
+        <w:t xml:space="preserve">() function doesn’t work. I have a couple of things running on my timer. 1 second </w:t>
+      </w:r>
+      <w:proofErr w:type="spellStart"/>
+      <w:r>
+        <w:t>processTestScript</w:t>
+      </w:r>
+      <w:proofErr w:type="spellEnd"/>
+      <w:r>
+        <w:t xml:space="preserve"> (DIAG_STANDALONE), 500 </w:t>
+      </w:r>
+      <w:proofErr w:type="spellStart"/>
+      <w:r>
+        <w:t>msec</w:t>
+      </w:r>
+      <w:proofErr w:type="spellEnd"/>
+      <w:r>
+        <w:t xml:space="preserve"> </w:t>
+      </w:r>
+      <w:proofErr w:type="spellStart"/>
+      <w:r>
+        <w:t>ledTimerExpired</w:t>
+      </w:r>
+      <w:proofErr w:type="spellEnd"/>
+      <w:r>
+        <w:t xml:space="preserve"> (flash the LED), 1 hour </w:t>
+      </w:r>
+      <w:proofErr w:type="spellStart"/>
+      <w:r>
+        <w:t>checkForSecondsOverflow</w:t>
+      </w:r>
+      <w:proofErr w:type="spellEnd"/>
+      <w:r>
+        <w:t xml:space="preserve"> (since I am storing 16-bit seconds), 250 </w:t>
+      </w:r>
+      <w:proofErr w:type="spellStart"/>
+      <w:r>
+        <w:t>msec</w:t>
+      </w:r>
+      <w:proofErr w:type="spellEnd"/>
+      <w:r>
+        <w:t xml:space="preserve"> watchdog tickle, and 1 second </w:t>
+      </w:r>
+      <w:proofErr w:type="spellStart"/>
+      <w:r>
+        <w:t>processMonitorTimer</w:t>
+      </w:r>
+      <w:proofErr w:type="spellEnd"/>
+      <w:r>
+        <w:t xml:space="preserve"> (the main thing my device does).</w:t>
+      </w:r>
+      <w:r>
+        <w:t xml:space="preserve"> While the course RTC would be fine for basic operations, it doesn’t allow any timekeeping at lower resolution intervals.</w:t>
+      </w:r>
+    </w:p>
+    <w:p>
+      <w:r>
+        <w:t xml:space="preserve">Could sleep in 1 second intervals for the main processing, use the RTC to record actual elapsed time, in seconds. If sleeping for power, then having LED’s on sort of defeats that anyway. So likely that the LED’s would be used to indicate feedback to user button press, and then be off the rest of the time. </w:t>
+      </w:r>
+      <w:r>
+        <w:t xml:space="preserve">For real power savings, would want an </w:t>
+      </w:r>
+      <w:proofErr w:type="spellStart"/>
+      <w:r>
+        <w:t>Arduino</w:t>
+      </w:r>
+      <w:proofErr w:type="spellEnd"/>
+      <w:r>
+        <w:t xml:space="preserve"> without USB and the corresponding AVR running it.</w:t>
+      </w:r>
+    </w:p>
+    <w:p>
+      <w:r>
+        <w:t>Or I can stick to Idle mode so that the timer clocks keep running and it works much like it currently does.</w:t>
+      </w:r>
+    </w:p>
+    <w:p>
+      <w:r>
+        <w:t>Hum, don’t like using the WDT? Could wire up the square wave output of the RTC to a pin and use it to trigger a 1 second (or whatever) interrupt to wake it up.</w:t>
+      </w:r>
+    </w:p>
+    <w:p>
+      <w:r>
+        <w:t>Ok, I got a strategy.</w:t>
+      </w:r>
+    </w:p>
+    <w:p>
+      <w:r>
+        <w:t xml:space="preserve">I had already modified </w:t>
+      </w:r>
+      <w:proofErr w:type="spellStart"/>
+      <w:r>
+        <w:t>SimpleTimer</w:t>
+      </w:r>
+      <w:proofErr w:type="spellEnd"/>
+      <w:r>
+        <w:t xml:space="preserve"> to have 1 </w:t>
+      </w:r>
+      <w:proofErr w:type="spellStart"/>
+      <w:r>
+        <w:t>msec</w:t>
+      </w:r>
+      <w:proofErr w:type="spellEnd"/>
+      <w:r>
+        <w:t xml:space="preserve"> and 1 second resolution to have long intervals fit in a 16-bit delay value. Now I have split them into ‘fine’ and ‘course’, with fine being driven by the </w:t>
+      </w:r>
+      <w:proofErr w:type="spellStart"/>
+      <w:r>
+        <w:t>millis</w:t>
+      </w:r>
+      <w:proofErr w:type="spellEnd"/>
+      <w:r>
+        <w:t xml:space="preserve">() as is currently, and course being driven by the RTC. Both functions can actually be replaced by the client, which is how the RTC gets connected since I don’t want </w:t>
+      </w:r>
+      <w:proofErr w:type="spellStart"/>
+      <w:r>
+        <w:t>SimpleTimer</w:t>
+      </w:r>
+      <w:proofErr w:type="spellEnd"/>
+      <w:r>
+        <w:t xml:space="preserve"> to require the RTC.</w:t>
+      </w:r>
+    </w:p>
+    <w:p>
+      <w:r>
+        <w:t xml:space="preserve">Then the main loop asks </w:t>
+      </w:r>
+      <w:proofErr w:type="spellStart"/>
+      <w:r>
+        <w:t>SimpleTimer</w:t>
+      </w:r>
+      <w:proofErr w:type="spellEnd"/>
+      <w:r>
+        <w:t xml:space="preserve"> if there are any fine timers running. If so, it sleeps using IDLE. If not, it can do the deeper sleep that turns off the IO clocks. In either case, it asks </w:t>
+      </w:r>
+      <w:proofErr w:type="spellStart"/>
+      <w:r>
+        <w:t>SimpleTimer</w:t>
+      </w:r>
+      <w:proofErr w:type="spellEnd"/>
+      <w:r>
+        <w:t xml:space="preserve"> how long it is until the next timer expires, and uses that to decide how long to sleep.</w:t>
+      </w:r>
+    </w:p>
+    <w:p>
+      <w:r>
+        <w:t xml:space="preserve">The use of </w:t>
+      </w:r>
+      <w:proofErr w:type="spellStart"/>
+      <w:r>
+        <w:t>avr</w:t>
+      </w:r>
+      <w:proofErr w:type="spellEnd"/>
+      <w:r>
+        <w:t>/</w:t>
+      </w:r>
+      <w:proofErr w:type="spellStart"/>
+      <w:r>
+        <w:t>sleep.h</w:t>
+      </w:r>
+      <w:proofErr w:type="spellEnd"/>
+      <w:r>
+        <w:t xml:space="preserve"> was driven by the race condition between checking for conditions under which I want to sleep and actually sleeping. There are descriptions of how to do this right, so I basically followed them. The use of the n0m1 library didn’t give that sort of control.</w:t>
+      </w:r>
+    </w:p>
+    <w:p>
+      <w:r>
         <w:lastRenderedPageBreak/>
-        <w:t xml:space="preserve">Elapsed time has to be </w:t>
-      </w:r>
-      <w:r>
-        <w:t>based on the RTC, not on the timers.</w:t>
-      </w:r>
-    </w:p>
-    <w:p>
-      <w:r>
-        <w:t>Really can’t use the watchdog as a watchdog. Doing so requires that something be waking up the device at a regular interval less than the watchdog timeout. I don’t have such a thing as my external events could be occurring on the range of minutes or hours (the hot water keeps it going in the off season). That I am using it now is because I was having trouble for a while, so maybe time to turn that back off.</w:t>
-      </w:r>
-    </w:p>
-    <w:p>
-      <w:r>
-        <w:t xml:space="preserve">While I like </w:t>
-      </w:r>
-      <w:proofErr w:type="spellStart"/>
-      <w:r>
-        <w:t>SimpleTimer</w:t>
-      </w:r>
-      <w:proofErr w:type="spellEnd"/>
-      <w:r>
-        <w:t xml:space="preserve"> for an event-driven system, it really falls down when the </w:t>
+        <w:t xml:space="preserve">It still uses the watchdog to wake up from the sleep (or either of the two interrupts). It still loops as did the sleep library so that it goes back to sleep after each </w:t>
       </w:r>
       <w:proofErr w:type="spellStart"/>
       <w:r>
@@ -1826,84 +2015,38 @@
       </w:r>
       <w:proofErr w:type="spellEnd"/>
       <w:r>
-        <w:t xml:space="preserve">() function doesn’t work. I have a couple of things running on my timer. 1 second </w:t>
-      </w:r>
-      <w:proofErr w:type="spellStart"/>
-      <w:r>
-        <w:t>processTestScript</w:t>
-      </w:r>
-      <w:proofErr w:type="spellEnd"/>
-      <w:r>
-        <w:t xml:space="preserve"> (DIAG_STANDALONE), 500 </w:t>
-      </w:r>
-      <w:proofErr w:type="spellStart"/>
-      <w:r>
-        <w:t>msec</w:t>
-      </w:r>
-      <w:proofErr w:type="spellEnd"/>
-      <w:r>
-        <w:t xml:space="preserve"> </w:t>
-      </w:r>
-      <w:proofErr w:type="spellStart"/>
-      <w:r>
-        <w:t>ledTimerExpired</w:t>
-      </w:r>
-      <w:proofErr w:type="spellEnd"/>
-      <w:r>
-        <w:t xml:space="preserve"> (flash the LED), 1 hour </w:t>
-      </w:r>
-      <w:proofErr w:type="spellStart"/>
-      <w:r>
-        <w:t>checkForSecondsOverflow</w:t>
-      </w:r>
-      <w:proofErr w:type="spellEnd"/>
-      <w:r>
-        <w:t xml:space="preserve"> (since I am storing 16-bit seconds), 250 </w:t>
-      </w:r>
-      <w:proofErr w:type="spellStart"/>
-      <w:r>
-        <w:t>msec</w:t>
-      </w:r>
-      <w:proofErr w:type="spellEnd"/>
-      <w:r>
-        <w:t xml:space="preserve"> watchdog tickle, and 1 second </w:t>
-      </w:r>
-      <w:proofErr w:type="spellStart"/>
-      <w:r>
-        <w:t>processMonitorTimer</w:t>
-      </w:r>
-      <w:proofErr w:type="spellEnd"/>
-      <w:r>
-        <w:t xml:space="preserve"> (the main thing my device does).</w:t>
-      </w:r>
-      <w:r>
-        <w:t xml:space="preserve"> While the course RTC would be fine for basic operations, it doesn’t allow any timekeeping at lower resolution intervals.</w:t>
-      </w:r>
-    </w:p>
-    <w:p>
-      <w:r>
-        <w:t xml:space="preserve">Could sleep in 1 second intervals for the main processing, use the RTC to record actual elapsed time, in seconds. If sleeping for power, then having LED’s on sort of defeats that anyway. So likely that the LED’s would be used to indicate feedback to user button press, and then be off the rest of the time. </w:t>
-      </w:r>
-      <w:r>
-        <w:t xml:space="preserve">For real power savings, would want an </w:t>
-      </w:r>
-      <w:proofErr w:type="spellStart"/>
-      <w:r>
-        <w:t>Arduino</w:t>
-      </w:r>
-      <w:proofErr w:type="spellEnd"/>
-      <w:r>
-        <w:t xml:space="preserve"> without USB and the corresponding AVR running it.</w:t>
-      </w:r>
-    </w:p>
-    <w:p>
-      <w:r>
-        <w:t>Or I can stick to Idle mode so that the timer clocks keep running and it works much like it currently does.</w:t>
-      </w:r>
-    </w:p>
-    <w:p>
-      <w:r>
-        <w:t>Hum, don’t like using the WDT? Could wire up the square wave output of the RTC to a pin and use it to trigger a 1 second (or whatever) interrupt to wake it up.</w:t>
+        <w:t>() interrupt.</w:t>
+      </w:r>
+    </w:p>
+    <w:p>
+      <w:r>
+        <w:t>The watchdog has an interesting feature. You can connect it to an interrupt as is done here, but you can still leave it enabled to trigger a system reset if the interrupt isn’t handled within a second watchdog interval. So I think that this is what I want to do with the watchdog.</w:t>
+      </w:r>
+    </w:p>
+    <w:p>
+      <w:r>
+        <w:t xml:space="preserve">Use it to wake from sleep as is currently. Make sure both WDIE and WDE are set (it is the later that will do the reset if the interrupt isn’t handled). When we are woken up, rather than disabling the watchdog, set it up for our usual timeout of 2 s, but don’t set WDIE so it will simply reset the system if violated. Have to think about whether I actually need to worry about tickling it. I’m inclined to say ‘no’ and simply include a </w:t>
+      </w:r>
+      <w:proofErr w:type="spellStart"/>
+      <w:r>
+        <w:t>wdt_reset</w:t>
+      </w:r>
+      <w:proofErr w:type="spellEnd"/>
+      <w:r>
+        <w:t xml:space="preserve"> in any loop that may run a long time (like the button </w:t>
+      </w:r>
+      <w:proofErr w:type="spellStart"/>
+      <w:r>
+        <w:t>debouncing</w:t>
+      </w:r>
+      <w:proofErr w:type="spellEnd"/>
+      <w:r>
+        <w:t>). And extend the timer during the attempted SD card initialization (since it can take a couple seconds if the card isn’t there).</w:t>
+      </w:r>
+    </w:p>
+    <w:p>
+      <w:r>
+        <w:t>May not be good as a general strategy since it relies on having a RTC. But even so, it allows more use of IDLE then would otherwise. And it seems like any really low power thing is going to use an RTC as a time base anyway (they don’t use much power).</w:t>
       </w:r>
     </w:p>
     <w:p/>
@@ -2675,7 +2818,7 @@
 </file>
 
 <file path=customXml/itemProps1.xml><?xml version="1.0" encoding="utf-8"?>
-<ds:datastoreItem xmlns:ds="http://schemas.openxmlformats.org/officeDocument/2006/customXml" ds:itemID="{123CC4B9-E4EF-4EA5-86DC-C1A40859EECC}">
+<ds:datastoreItem xmlns:ds="http://schemas.openxmlformats.org/officeDocument/2006/customXml" ds:itemID="{712800C4-E5E7-4A03-ADB2-3808A26BF6E7}">
   <ds:schemaRefs>
     <ds:schemaRef ds:uri="http://schemas.openxmlformats.org/officeDocument/2006/bibliography"/>
   </ds:schemaRefs>

</xml_diff>